<commit_message>
Mudança nos nomes das variáveis.
</commit_message>
<xml_diff>
--- a/Emerson Donizeti Batista - TCC_v3.docx
+++ b/Emerson Donizeti Batista - TCC_v3.docx
@@ -1087,12 +1087,15 @@
         </w:rPr>
         <w:t xml:space="preserve">Foi utilizada </w:t>
       </w:r>
-      <w:r>
-        <w:rPr>
-          <w:rFonts w:eastAsia="Arial"/>
+      <w:proofErr w:type="spellStart"/>
+      <w:r>
+        <w:rPr>
+          <w:rFonts w:eastAsia="Arial"/>
+          <w:lang w:val="en-US"/>
         </w:rPr>
         <w:t>também</w:t>
       </w:r>
+      <w:proofErr w:type="spellEnd"/>
       <w:r>
         <w:rPr>
           <w:rFonts w:eastAsia="Arial"/>
@@ -1100,12 +1103,15 @@
         </w:rPr>
         <w:t xml:space="preserve"> a </w:t>
       </w:r>
-      <w:r>
-        <w:rPr>
-          <w:rFonts w:eastAsia="Arial"/>
+      <w:proofErr w:type="spellStart"/>
+      <w:r>
+        <w:rPr>
+          <w:rFonts w:eastAsia="Arial"/>
+          <w:lang w:val="en-US"/>
         </w:rPr>
         <w:t>técnica</w:t>
       </w:r>
+      <w:proofErr w:type="spellEnd"/>
       <w:r>
         <w:rPr>
           <w:rFonts w:eastAsia="Arial"/>
@@ -2143,15 +2149,16 @@
                 <w:rFonts w:eastAsia="Arial"/>
               </w:rPr>
             </w:pPr>
+            <w:proofErr w:type="spellStart"/>
             <w:r>
               <w:rPr>
                 <w:rFonts w:eastAsia="Arial"/>
                 <w:b/>
                 <w:i/>
-                <w:lang w:val="en-US"/>
               </w:rPr>
               <w:t>Multiple</w:t>
             </w:r>
+            <w:proofErr w:type="spellEnd"/>
             <w:r>
               <w:rPr>
                 <w:rFonts w:eastAsia="Arial"/>
@@ -10404,6 +10411,9 @@
         <w:jc w:val="both"/>
       </w:pPr>
       <w:r>
+        <w:rPr>
+          <w:noProof/>
+        </w:rPr>
         <w:drawing>
           <wp:inline distT="0" distB="0" distL="0" distR="0" wp14:anchorId="4E5D91F5" wp14:editId="1F6741C4">
             <wp:extent cx="4690476" cy="3358836"/>
@@ -10499,7 +10509,203 @@
         <w:pStyle w:val="PargrafodaLista"/>
         <w:spacing w:line="360" w:lineRule="auto"/>
         <w:ind w:left="0" w:firstLine="709"/>
-        <w:jc w:val="both"/>
+        <w:rPr>
+          <w:b/>
+          <w:bCs/>
+        </w:rPr>
+      </w:pPr>
+      <w:r>
+        <w:lastRenderedPageBreak/>
+        <w:t>Tendo como base o modelo GLM, iremos</w:t>
+      </w:r>
+      <w:r>
+        <w:t xml:space="preserve"> </w:t>
+      </w:r>
+      <w:r>
+        <w:t>comparar seus resultados com dois outros modelos</w:t>
+      </w:r>
+      <w:r>
+        <w:t xml:space="preserve"> de machine </w:t>
+      </w:r>
+      <w:r>
+        <w:t xml:space="preserve">learning: </w:t>
+      </w:r>
+      <w:proofErr w:type="spellStart"/>
+      <w:r>
+        <w:t>Decision</w:t>
+      </w:r>
+      <w:proofErr w:type="spellEnd"/>
+      <w:r>
+        <w:t xml:space="preserve"> </w:t>
+      </w:r>
+      <w:proofErr w:type="spellStart"/>
+      <w:r>
+        <w:t>Tree</w:t>
+      </w:r>
+      <w:proofErr w:type="spellEnd"/>
+      <w:r>
+        <w:t xml:space="preserve"> e Random Forrest.</w:t>
+      </w:r>
+    </w:p>
+    <w:p>
+      <w:pPr>
+        <w:pStyle w:val="PargrafodaLista"/>
+        <w:spacing w:line="360" w:lineRule="auto"/>
+        <w:ind w:left="0" w:firstLine="709"/>
+        <w:rPr>
+          <w:b/>
+          <w:bCs/>
+        </w:rPr>
+      </w:pPr>
+    </w:p>
+    <w:p>
+      <w:pPr>
+        <w:pStyle w:val="PargrafodaLista"/>
+        <w:spacing w:line="360" w:lineRule="auto"/>
+        <w:ind w:left="0" w:firstLine="709"/>
+        <w:rPr>
+          <w:b/>
+          <w:bCs/>
+        </w:rPr>
+      </w:pPr>
+    </w:p>
+    <w:p>
+      <w:pPr>
+        <w:pStyle w:val="PargrafodaLista"/>
+        <w:spacing w:line="360" w:lineRule="auto"/>
+        <w:ind w:left="0" w:firstLine="709"/>
+        <w:rPr>
+          <w:b/>
+          <w:bCs/>
+        </w:rPr>
+      </w:pPr>
+    </w:p>
+    <w:p>
+      <w:pPr>
+        <w:pStyle w:val="PargrafodaLista"/>
+        <w:spacing w:line="360" w:lineRule="auto"/>
+        <w:ind w:left="0" w:firstLine="709"/>
+        <w:rPr>
+          <w:b/>
+          <w:bCs/>
+        </w:rPr>
+      </w:pPr>
+      <w:r>
+        <w:rPr>
+          <w:b/>
+          <w:bCs/>
+        </w:rPr>
+        <w:drawing>
+          <wp:inline distT="0" distB="0" distL="0" distR="0" wp14:anchorId="5F3CCCCE" wp14:editId="306C7458">
+            <wp:extent cx="5759450" cy="3606165"/>
+            <wp:effectExtent l="0" t="0" r="6350" b="635"/>
+            <wp:docPr id="7" name="Imagem 7" descr="Gráfico, Diagrama&#10;&#10;Descrição gerada automaticamente"/>
+            <wp:cNvGraphicFramePr>
+              <a:graphicFrameLocks xmlns:a="http://schemas.openxmlformats.org/drawingml/2006/main" noChangeAspect="1"/>
+            </wp:cNvGraphicFramePr>
+            <a:graphic xmlns:a="http://schemas.openxmlformats.org/drawingml/2006/main">
+              <a:graphicData uri="http://schemas.openxmlformats.org/drawingml/2006/picture">
+                <pic:pic xmlns:pic="http://schemas.openxmlformats.org/drawingml/2006/picture">
+                  <pic:nvPicPr>
+                    <pic:cNvPr id="7" name="Imagem 7" descr="Gráfico, Diagrama&#10;&#10;Descrição gerada automaticamente"/>
+                    <pic:cNvPicPr/>
+                  </pic:nvPicPr>
+                  <pic:blipFill>
+                    <a:blip r:embed="rId26"/>
+                    <a:stretch>
+                      <a:fillRect/>
+                    </a:stretch>
+                  </pic:blipFill>
+                  <pic:spPr>
+                    <a:xfrm>
+                      <a:off x="0" y="0"/>
+                      <a:ext cx="5759450" cy="3606165"/>
+                    </a:xfrm>
+                    <a:prstGeom prst="rect">
+                      <a:avLst/>
+                    </a:prstGeom>
+                  </pic:spPr>
+                </pic:pic>
+              </a:graphicData>
+            </a:graphic>
+          </wp:inline>
+        </w:drawing>
+      </w:r>
+    </w:p>
+    <w:p>
+      <w:pPr>
+        <w:spacing w:line="360" w:lineRule="auto"/>
+        <w:rPr>
+          <w:sz w:val="20"/>
+          <w:szCs w:val="20"/>
+        </w:rPr>
+      </w:pPr>
+      <w:r>
+        <w:rPr>
+          <w:sz w:val="20"/>
+          <w:szCs w:val="20"/>
+        </w:rPr>
+        <w:t>Figura 1</w:t>
+      </w:r>
+      <w:r>
+        <w:rPr>
+          <w:sz w:val="20"/>
+          <w:szCs w:val="20"/>
+        </w:rPr>
+        <w:t>2</w:t>
+      </w:r>
+      <w:r>
+        <w:rPr>
+          <w:sz w:val="20"/>
+          <w:szCs w:val="20"/>
+        </w:rPr>
+        <w:t xml:space="preserve"> – Gráfico </w:t>
+      </w:r>
+      <w:r>
+        <w:rPr>
+          <w:sz w:val="20"/>
+          <w:szCs w:val="20"/>
+        </w:rPr>
+        <w:t xml:space="preserve">comparativo </w:t>
+      </w:r>
+      <w:proofErr w:type="gramStart"/>
+      <w:r>
+        <w:rPr>
+          <w:sz w:val="20"/>
+          <w:szCs w:val="20"/>
+        </w:rPr>
+        <w:t>de  área</w:t>
+      </w:r>
+      <w:proofErr w:type="gramEnd"/>
+      <w:r>
+        <w:rPr>
+          <w:sz w:val="20"/>
+          <w:szCs w:val="20"/>
+        </w:rPr>
+        <w:t xml:space="preserve"> sob curva ROC.</w:t>
+      </w:r>
+    </w:p>
+    <w:p>
+      <w:pPr>
+        <w:spacing w:line="360" w:lineRule="auto"/>
+        <w:rPr>
+          <w:sz w:val="20"/>
+          <w:szCs w:val="20"/>
+        </w:rPr>
+      </w:pPr>
+      <w:r>
+        <w:rPr>
+          <w:sz w:val="20"/>
+          <w:szCs w:val="20"/>
+        </w:rPr>
+        <w:t>Fonte: Elaborado pelo autor.</w:t>
+      </w:r>
+    </w:p>
+    <w:p>
+      <w:pPr>
+        <w:pStyle w:val="PargrafodaLista"/>
+        <w:spacing w:line="360" w:lineRule="auto"/>
+        <w:ind w:left="0" w:firstLine="709"/>
         <w:rPr>
           <w:b/>
           <w:bCs/>
@@ -12029,9 +12235,9 @@
       </w:pPr>
     </w:p>
     <w:sectPr>
-      <w:headerReference w:type="default" r:id="rId26"/>
-      <w:footerReference w:type="default" r:id="rId27"/>
-      <w:footerReference w:type="first" r:id="rId28"/>
+      <w:headerReference w:type="default" r:id="rId27"/>
+      <w:footerReference w:type="default" r:id="rId28"/>
+      <w:footerReference w:type="first" r:id="rId29"/>
       <w:pgSz w:w="11906" w:h="16838" w:code="9"/>
       <w:pgMar w:top="1418" w:right="1418" w:bottom="1418" w:left="1418" w:header="709" w:footer="709" w:gutter="0"/>
       <w:pgNumType w:start="2"/>

</xml_diff>